<commit_message>
Update Mini Project Proposal- Grace Coccagna.docx
</commit_message>
<xml_diff>
--- a/miniProject/Mini Project Proposal- Grace Coccagna.docx
+++ b/miniProject/Mini Project Proposal- Grace Coccagna.docx
@@ -26,7 +26,23 @@
           <w:szCs w:val="24"/>
         </w:rPr>
         <w:br/>
-        <w:t>Professor Erin Bilen</w:t>
+        <w:t>Professor Er</w:t>
+      </w:r>
+      <w:r>
+        <w:rPr>
+          <w:rFonts w:ascii="Times New Roman" w:hAnsi="Times New Roman" w:cs="Times New Roman"/>
+          <w:sz w:val="24"/>
+          <w:szCs w:val="24"/>
+        </w:rPr>
+        <w:t>e</w:t>
+      </w:r>
+      <w:r>
+        <w:rPr>
+          <w:rFonts w:ascii="Times New Roman" w:hAnsi="Times New Roman" w:cs="Times New Roman"/>
+          <w:sz w:val="24"/>
+          <w:szCs w:val="24"/>
+        </w:rPr>
+        <w:t>n Bilen</w:t>
       </w:r>
       <w:r>
         <w:rPr>
@@ -110,25 +126,7 @@
           <w:sz w:val="24"/>
           <w:szCs w:val="24"/>
         </w:rPr>
-        <w:t xml:space="preserve">The datasets I will be using for this project </w:t>
-      </w:r>
-      <w:proofErr w:type="gramStart"/>
-      <w:r>
-        <w:rPr>
-          <w:rFonts w:ascii="Times New Roman" w:hAnsi="Times New Roman" w:cs="Times New Roman"/>
-          <w:sz w:val="24"/>
-          <w:szCs w:val="24"/>
-        </w:rPr>
-        <w:t>were sourced</w:t>
-      </w:r>
-      <w:proofErr w:type="gramEnd"/>
-      <w:r>
-        <w:rPr>
-          <w:rFonts w:ascii="Times New Roman" w:hAnsi="Times New Roman" w:cs="Times New Roman"/>
-          <w:sz w:val="24"/>
-          <w:szCs w:val="24"/>
-        </w:rPr>
-        <w:t xml:space="preserve"> from Kaggle, with additional manual creation and merging to incorporate ticket price information from Statista. The weather data includes variables such as temperature, rainfall, and wind conditions, while the games dataset captures attendance numbers and average ticket prices for each game. </w:t>
+        <w:t xml:space="preserve">The datasets I will be using for this project were sourced from Kaggle, with additional manual creation and merging to incorporate ticket price information from Statista. The weather data includes variables such as temperature, rainfall, and wind conditions, while the games dataset captures attendance numbers and average ticket prices for each game. </w:t>
       </w:r>
       <w:r>
         <w:rPr>
@@ -144,25 +142,7 @@
           <w:sz w:val="24"/>
           <w:szCs w:val="24"/>
         </w:rPr>
-        <w:t xml:space="preserve">xploratory Data Analysis (EDA) will </w:t>
-      </w:r>
-      <w:proofErr w:type="gramStart"/>
-      <w:r>
-        <w:rPr>
-          <w:rFonts w:ascii="Times New Roman" w:hAnsi="Times New Roman" w:cs="Times New Roman"/>
-          <w:sz w:val="24"/>
-          <w:szCs w:val="24"/>
-        </w:rPr>
-        <w:t>be conducted</w:t>
-      </w:r>
-      <w:proofErr w:type="gramEnd"/>
-      <w:r>
-        <w:rPr>
-          <w:rFonts w:ascii="Times New Roman" w:hAnsi="Times New Roman" w:cs="Times New Roman"/>
-          <w:sz w:val="24"/>
-          <w:szCs w:val="24"/>
-        </w:rPr>
-        <w:t xml:space="preserve"> to identify trends in weather conditions and their </w:t>
+        <w:t xml:space="preserve">xploratory Data Analysis (EDA) will be conducted to identify trends in weather conditions and their </w:t>
       </w:r>
       <w:r>
         <w:rPr>
@@ -171,25 +151,7 @@
           <w:szCs w:val="24"/>
         </w:rPr>
         <w:lastRenderedPageBreak/>
-        <w:t xml:space="preserve">relationship with attendance. To achieve the project objectives, I plan to use machine learning algorithms such as linear regression to identify linear relationships between weather variables and attendance. Decision trees and random forests may also </w:t>
-      </w:r>
-      <w:proofErr w:type="gramStart"/>
-      <w:r>
-        <w:rPr>
-          <w:rFonts w:ascii="Times New Roman" w:hAnsi="Times New Roman" w:cs="Times New Roman"/>
-          <w:sz w:val="24"/>
-          <w:szCs w:val="24"/>
-        </w:rPr>
-        <w:t>be considered</w:t>
-      </w:r>
-      <w:proofErr w:type="gramEnd"/>
-      <w:r>
-        <w:rPr>
-          <w:rFonts w:ascii="Times New Roman" w:hAnsi="Times New Roman" w:cs="Times New Roman"/>
-          <w:sz w:val="24"/>
-          <w:szCs w:val="24"/>
-        </w:rPr>
-        <w:t xml:space="preserve"> to capture more complex, non-linear relationships and perform feature importance analysis. Additionally, I will create visualizations to effectively communicate my findings</w:t>
+        <w:t>relationship with attendance. To achieve the project objectives, I plan to use machine learning algorithms such as linear regression to identify linear relationships between weather variables and attendance. Decision trees and random forests may also be considered to capture more complex, non-linear relationships and perform feature importance analysis. Additionally, I will create visualizations to effectively communicate my findings</w:t>
       </w:r>
       <w:r>
         <w:rPr>
@@ -249,25 +211,7 @@
           <w:sz w:val="24"/>
           <w:szCs w:val="24"/>
         </w:rPr>
-        <w:t xml:space="preserve">This project is important to various stakeholders, such as baseball teams, ticket vendors, and stadium operations managers. It will carefully consider ethical and societal implications, particularly regarding data privacy and ensuring that predictive models are transparent and explainable. Additionally, while weather is a natural variable, this model could play a significant role in operational planning by identifying its effects on revenue changes. I aim to deliver actionable insights and a predictive model that demonstrates the relationship between weather conditions and baseball game attendance, </w:t>
-      </w:r>
-      <w:proofErr w:type="gramStart"/>
-      <w:r>
-        <w:rPr>
-          <w:rFonts w:ascii="Times New Roman" w:hAnsi="Times New Roman" w:cs="Times New Roman"/>
-          <w:sz w:val="24"/>
-          <w:szCs w:val="24"/>
-        </w:rPr>
-        <w:t>ultimately enabling</w:t>
-      </w:r>
-      <w:proofErr w:type="gramEnd"/>
-      <w:r>
-        <w:rPr>
-          <w:rFonts w:ascii="Times New Roman" w:hAnsi="Times New Roman" w:cs="Times New Roman"/>
-          <w:sz w:val="24"/>
-          <w:szCs w:val="24"/>
-        </w:rPr>
-        <w:t xml:space="preserve"> better decision-making for key stakeholders.</w:t>
+        <w:t>This project is important to various stakeholders, such as baseball teams, ticket vendors, and stadium operations managers. It will carefully consider ethical and societal implications, particularly regarding data privacy and ensuring that predictive models are transparent and explainable. Additionally, while weather is a natural variable, this model could play a significant role in operational planning by identifying its effects on revenue changes. I aim to deliver actionable insights and a predictive model that demonstrates the relationship between weather conditions and baseball game attendance, ultimately enabling better decision-making for key stakeholders.</w:t>
       </w:r>
     </w:p>
     <w:p/>
@@ -1196,6 +1140,7 @@
   <w:style w:type="character" w:default="1" w:styleId="DefaultParagraphFont">
     <w:name w:val="Default Paragraph Font"/>
     <w:uiPriority w:val="1"/>
+    <w:semiHidden/>
     <w:unhideWhenUsed/>
   </w:style>
   <w:style w:type="table" w:default="1" w:styleId="TableNormal">

</xml_diff>